<commit_message>
Updating Resources file in Resources branch
</commit_message>
<xml_diff>
--- a/Resources.docx
+++ b/Resources.docx
@@ -119,6 +119,289 @@
           <w:lang w:val="en-US"/>
         </w:rPr>
       </w:pPr>
+    </w:p>
+    <w:p>
+      <w:pPr>
+        <w:pStyle w:val="ListParagraph"/>
+        <w:numPr>
+          <w:ilvl w:val="0"/>
+          <w:numId w:val="1"/>
+        </w:numPr>
+        <w:rPr>
+          <w:rFonts w:ascii="Times New Roman" w:hAnsi="Times New Roman" w:cs="Times New Roman"/>
+          <w:b/>
+          <w:bCs/>
+          <w:sz w:val="28"/>
+          <w:szCs w:val="28"/>
+          <w:lang w:val="en-US"/>
+        </w:rPr>
+      </w:pPr>
+      <w:r>
+        <w:rPr>
+          <w:rFonts w:ascii="Times New Roman" w:hAnsi="Times New Roman" w:cs="Times New Roman"/>
+          <w:b/>
+          <w:bCs/>
+          <w:sz w:val="28"/>
+          <w:szCs w:val="28"/>
+          <w:lang w:val="en-US"/>
+        </w:rPr>
+        <w:t xml:space="preserve">Git Branching- </w:t>
+      </w:r>
+    </w:p>
+    <w:p>
+      <w:pPr>
+        <w:pStyle w:val="ListParagraph"/>
+        <w:rPr>
+          <w:rFonts w:ascii="Times New Roman" w:hAnsi="Times New Roman" w:cs="Times New Roman"/>
+          <w:sz w:val="28"/>
+          <w:szCs w:val="28"/>
+          <w:lang w:val="en-US"/>
+        </w:rPr>
+      </w:pPr>
+      <w:r>
+        <w:rPr>
+          <w:rFonts w:ascii="Times New Roman" w:hAnsi="Times New Roman" w:cs="Times New Roman"/>
+          <w:b/>
+          <w:bCs/>
+          <w:sz w:val="28"/>
+          <w:szCs w:val="28"/>
+          <w:lang w:val="en-US"/>
+        </w:rPr>
+        <w:t>Link:-</w:t>
+      </w:r>
+      <w:r>
+        <w:rPr>
+          <w:rFonts w:ascii="Times New Roman" w:hAnsi="Times New Roman" w:cs="Times New Roman"/>
+          <w:sz w:val="28"/>
+          <w:szCs w:val="28"/>
+          <w:lang w:val="en-US"/>
+        </w:rPr>
+        <w:t xml:space="preserve"> </w:t>
+      </w:r>
+      <w:hyperlink r:id="rId6" w:history="1">
+        <w:r>
+          <w:rPr>
+            <w:rStyle w:val="Hyperlink"/>
+            <w:rFonts w:ascii="Times New Roman" w:hAnsi="Times New Roman" w:cs="Times New Roman"/>
+            <w:sz w:val="28"/>
+            <w:szCs w:val="28"/>
+            <w:lang w:val="en-US"/>
+          </w:rPr>
+          <w:t>https://dzone.com/articles/git-differences-between-local-branch-non-tracking-1</w:t>
+        </w:r>
+      </w:hyperlink>
+    </w:p>
+    <w:p>
+      <w:pPr>
+        <w:pStyle w:val="ListParagraph"/>
+        <w:numPr>
+          <w:ilvl w:val="0"/>
+          <w:numId w:val="1"/>
+        </w:numPr>
+        <w:rPr>
+          <w:rFonts w:ascii="Times New Roman" w:hAnsi="Times New Roman" w:cs="Times New Roman"/>
+          <w:b/>
+          <w:bCs/>
+          <w:sz w:val="28"/>
+          <w:szCs w:val="28"/>
+          <w:lang w:val="en-US"/>
+        </w:rPr>
+      </w:pPr>
+      <w:r>
+        <w:rPr>
+          <w:rFonts w:ascii="Times New Roman" w:hAnsi="Times New Roman" w:cs="Times New Roman"/>
+          <w:b/>
+          <w:bCs/>
+          <w:sz w:val="28"/>
+          <w:szCs w:val="28"/>
+          <w:lang w:val="en-US"/>
+        </w:rPr>
+        <w:t>W3schools-</w:t>
+      </w:r>
+    </w:p>
+    <w:p>
+      <w:pPr>
+        <w:pStyle w:val="ListParagraph"/>
+        <w:rPr>
+          <w:rFonts w:ascii="Times New Roman" w:hAnsi="Times New Roman" w:cs="Times New Roman"/>
+          <w:sz w:val="28"/>
+          <w:szCs w:val="28"/>
+          <w:lang w:val="en-US"/>
+        </w:rPr>
+      </w:pPr>
+      <w:r>
+        <w:rPr>
+          <w:rFonts w:ascii="Times New Roman" w:hAnsi="Times New Roman" w:cs="Times New Roman"/>
+          <w:b/>
+          <w:bCs/>
+          <w:sz w:val="28"/>
+          <w:szCs w:val="28"/>
+          <w:lang w:val="en-US"/>
+        </w:rPr>
+        <w:t>Link:-</w:t>
+      </w:r>
+      <w:r>
+        <w:t xml:space="preserve"> </w:t>
+      </w:r>
+      <w:hyperlink r:id="rId7" w:history="1">
+        <w:r>
+          <w:rPr>
+            <w:rStyle w:val="Hyperlink"/>
+            <w:rFonts w:ascii="Times New Roman" w:hAnsi="Times New Roman" w:cs="Times New Roman"/>
+            <w:sz w:val="28"/>
+            <w:szCs w:val="28"/>
+            <w:lang w:val="en-US"/>
+          </w:rPr>
+          <w:t>https://www.w3schools.com/git/default.asp?remote=github</w:t>
+        </w:r>
+      </w:hyperlink>
+    </w:p>
+    <w:p>
+      <w:pPr>
+        <w:pStyle w:val="ListParagraph"/>
+        <w:rPr>
+          <w:rFonts w:ascii="Times New Roman" w:hAnsi="Times New Roman" w:cs="Times New Roman"/>
+          <w:sz w:val="28"/>
+          <w:szCs w:val="28"/>
+          <w:lang w:val="en-US"/>
+        </w:rPr>
+      </w:pPr>
+    </w:p>
+    <w:p>
+      <w:pPr>
+        <w:pStyle w:val="ListParagraph"/>
+        <w:numPr>
+          <w:ilvl w:val="0"/>
+          <w:numId w:val="1"/>
+        </w:numPr>
+        <w:rPr>
+          <w:rFonts w:ascii="Times New Roman" w:hAnsi="Times New Roman" w:cs="Times New Roman"/>
+          <w:b/>
+          <w:bCs/>
+          <w:sz w:val="28"/>
+          <w:szCs w:val="28"/>
+          <w:lang w:val="en-US"/>
+        </w:rPr>
+      </w:pPr>
+      <w:r>
+        <w:rPr>
+          <w:rFonts w:ascii="Times New Roman" w:hAnsi="Times New Roman" w:cs="Times New Roman"/>
+          <w:b/>
+          <w:bCs/>
+          <w:sz w:val="28"/>
+          <w:szCs w:val="28"/>
+          <w:lang w:val="en-US"/>
+        </w:rPr>
+        <w:t>Video Tutorails-</w:t>
+      </w:r>
+    </w:p>
+    <w:p>
+      <w:pPr>
+        <w:pStyle w:val="ListParagraph"/>
+        <w:numPr>
+          <w:ilvl w:val="1"/>
+          <w:numId w:val="1"/>
+        </w:numPr>
+        <w:rPr>
+          <w:rFonts w:ascii="Times New Roman" w:hAnsi="Times New Roman" w:cs="Times New Roman"/>
+          <w:sz w:val="28"/>
+          <w:szCs w:val="28"/>
+          <w:lang w:val="en-US"/>
+        </w:rPr>
+      </w:pPr>
+      <w:r>
+        <w:rPr>
+          <w:rFonts w:ascii="Times New Roman" w:hAnsi="Times New Roman" w:cs="Times New Roman"/>
+          <w:sz w:val="28"/>
+          <w:szCs w:val="28"/>
+          <w:lang w:val="en-US"/>
+        </w:rPr>
+        <w:t>For Complete Beginners-</w:t>
+      </w:r>
+      <w:hyperlink r:id="rId8" w:history="1">
+        <w:r>
+          <w:rPr>
+            <w:rStyle w:val="Hyperlink"/>
+            <w:rFonts w:ascii="Times New Roman" w:hAnsi="Times New Roman" w:cs="Times New Roman"/>
+            <w:sz w:val="28"/>
+            <w:szCs w:val="28"/>
+            <w:lang w:val="en-US"/>
+          </w:rPr>
+          <w:t>https://youtu.be/xuB1Id2Wxak?list=PLPxGKhHeVhhtLRW96AoFmf8G_pKcoFP09</w:t>
+        </w:r>
+      </w:hyperlink>
+    </w:p>
+    <w:p>
+      <w:pPr>
+        <w:pStyle w:val="ListParagraph"/>
+        <w:numPr>
+          <w:ilvl w:val="1"/>
+          <w:numId w:val="1"/>
+        </w:numPr>
+        <w:rPr>
+          <w:rFonts w:ascii="Times New Roman" w:hAnsi="Times New Roman" w:cs="Times New Roman"/>
+          <w:sz w:val="28"/>
+          <w:szCs w:val="28"/>
+          <w:lang w:val="en-US"/>
+        </w:rPr>
+      </w:pPr>
+      <w:r>
+        <w:rPr>
+          <w:rFonts w:ascii="Times New Roman" w:hAnsi="Times New Roman" w:cs="Times New Roman"/>
+          <w:sz w:val="28"/>
+          <w:szCs w:val="28"/>
+          <w:lang w:val="en-US"/>
+        </w:rPr>
+        <w:t xml:space="preserve">For Beginners but no proper intro had indepth knowledge </w:t>
+      </w:r>
+      <w:hyperlink r:id="rId9" w:history="1">
+        <w:r>
+          <w:rPr>
+            <w:rStyle w:val="Hyperlink"/>
+            <w:rFonts w:ascii="Times New Roman" w:hAnsi="Times New Roman" w:cs="Times New Roman"/>
+            <w:sz w:val="28"/>
+            <w:szCs w:val="28"/>
+            <w:lang w:val="en-US"/>
+          </w:rPr>
+          <w:t>https://www.youtube.com/watch?v=apGV9Kg7ics&amp;list=PLPxGKhHeVhhtLRW96AoFmf8G_pKcoFP09&amp;index=1</w:t>
+        </w:r>
+      </w:hyperlink>
+    </w:p>
+    <w:p>
+      <w:pPr>
+        <w:pStyle w:val="ListParagraph"/>
+        <w:numPr>
+          <w:ilvl w:val="1"/>
+          <w:numId w:val="1"/>
+        </w:numPr>
+        <w:rPr>
+          <w:rFonts w:ascii="Times New Roman" w:hAnsi="Times New Roman" w:cs="Times New Roman"/>
+          <w:sz w:val="28"/>
+          <w:szCs w:val="28"/>
+          <w:lang w:val="en-US"/>
+        </w:rPr>
+      </w:pPr>
+      <w:r>
+        <w:rPr>
+          <w:rFonts w:ascii="Times New Roman" w:hAnsi="Times New Roman" w:cs="Times New Roman"/>
+          <w:sz w:val="28"/>
+          <w:szCs w:val="28"/>
+          <w:lang w:val="en-US"/>
+        </w:rPr>
+        <w:t>Indepth Explanation with devops perspective:-</w:t>
+      </w:r>
+      <w:hyperlink r:id="rId10" w:history="1">
+        <w:r>
+          <w:rPr>
+            <w:rStyle w:val="Hyperlink"/>
+            <w:rFonts w:ascii="Times New Roman" w:hAnsi="Times New Roman" w:cs="Times New Roman"/>
+            <w:sz w:val="28"/>
+            <w:szCs w:val="28"/>
+            <w:lang w:val="en-US"/>
+          </w:rPr>
+          <w:t>https://www.youtube.com/watch?v=KMOmw19ZCGs&amp;list=PLPxGKhHeVhhtLRW96AoFmf8G_pKcoFP09&amp;index=3</w:t>
+        </w:r>
+      </w:hyperlink>
     </w:p>
     <w:p>
       <w:pPr>
@@ -146,7 +429,7 @@
   <w:abstractNum w:abstractNumId="0" w15:restartNumberingAfterBreak="0">
     <w:nsid w:val="5325783D"/>
     <w:multiLevelType w:val="hybridMultilevel"/>
-    <w:tmpl w:val="1700C64E"/>
+    <w:tmpl w:val="882ECE7C"/>
     <w:lvl w:ilvl="0" w:tplc="40090001">
       <w:start w:val="1"/>
       <w:numFmt w:val="bullet"/>
@@ -159,7 +442,7 @@
         <w:rFonts w:ascii="Symbol" w:hAnsi="Symbol" w:hint="default"/>
       </w:rPr>
     </w:lvl>
-    <w:lvl w:ilvl="1" w:tplc="40090003" w:tentative="1">
+    <w:lvl w:ilvl="1" w:tplc="40090003">
       <w:start w:val="1"/>
       <w:numFmt w:val="bullet"/>
       <w:lvlText w:val="o"/>

</xml_diff>

<commit_message>
Adding Git Rebase Vs Merge link to Resources.docx
</commit_message>
<xml_diff>
--- a/Resources.docx
+++ b/Resources.docx
@@ -96,7 +96,7 @@
       <w:r>
         <w:t xml:space="preserve"> </w:t>
       </w:r>
-      <w:hyperlink r:id="rId5" w:history="1">
+      <w:hyperlink r:id="rId6" w:history="1">
         <w:r>
           <w:rPr>
             <w:rStyle w:val="Hyperlink"/>
@@ -152,6 +152,7 @@
       <w:pPr>
         <w:pStyle w:val="ListParagraph"/>
         <w:rPr>
+          <w:rStyle w:val="Hyperlink"/>
           <w:rFonts w:ascii="Times New Roman" w:hAnsi="Times New Roman" w:cs="Times New Roman"/>
           <w:sz w:val="28"/>
           <w:szCs w:val="28"/>
@@ -167,7 +168,18 @@
           <w:szCs w:val="28"/>
           <w:lang w:val="en-US"/>
         </w:rPr>
-        <w:t>Link:-</w:t>
+        <w:t>Types of Branches</w:t>
+      </w:r>
+      <w:r>
+        <w:rPr>
+          <w:rFonts w:ascii="Times New Roman" w:hAnsi="Times New Roman" w:cs="Times New Roman"/>
+          <w:b/>
+          <w:bCs/>
+          <w:sz w:val="28"/>
+          <w:szCs w:val="28"/>
+          <w:lang w:val="en-US"/>
+        </w:rPr>
+        <w:t>:-</w:t>
       </w:r>
       <w:r>
         <w:rPr>
@@ -178,7 +190,7 @@
         </w:rPr>
         <w:t xml:space="preserve"> </w:t>
       </w:r>
-      <w:hyperlink r:id="rId6" w:history="1">
+      <w:hyperlink r:id="rId7" w:history="1">
         <w:r>
           <w:rPr>
             <w:rStyle w:val="Hyperlink"/>
@@ -194,18 +206,50 @@
     <w:p>
       <w:pPr>
         <w:pStyle w:val="ListParagraph"/>
+        <w:rPr>
+          <w:rStyle w:val="Hyperlink"/>
+          <w:rFonts w:ascii="Times New Roman" w:hAnsi="Times New Roman" w:cs="Times New Roman"/>
+          <w:sz w:val="28"/>
+          <w:szCs w:val="28"/>
+          <w:lang w:val="en-US"/>
+        </w:rPr>
+      </w:pPr>
+    </w:p>
+    <w:p>
+      <w:pPr>
+        <w:pStyle w:val="ListParagraph"/>
         <w:numPr>
           <w:ilvl w:val="0"/>
           <w:numId w:val="1"/>
         </w:numPr>
         <w:rPr>
           <w:rFonts w:ascii="Times New Roman" w:hAnsi="Times New Roman" w:cs="Times New Roman"/>
+          <w:sz w:val="28"/>
+          <w:szCs w:val="28"/>
+          <w:lang w:val="en-US"/>
+        </w:rPr>
+      </w:pPr>
+      <w:r>
+        <w:rPr>
+          <w:rFonts w:ascii="Times New Roman" w:hAnsi="Times New Roman" w:cs="Times New Roman"/>
           <w:b/>
           <w:bCs/>
           <w:sz w:val="28"/>
           <w:szCs w:val="28"/>
           <w:lang w:val="en-US"/>
         </w:rPr>
+        <w:t>Git Rebase Vs Git Merge-</w:t>
+      </w:r>
+    </w:p>
+    <w:p>
+      <w:pPr>
+        <w:pStyle w:val="ListParagraph"/>
+        <w:rPr>
+          <w:rFonts w:ascii="Times New Roman" w:hAnsi="Times New Roman" w:cs="Times New Roman"/>
+          <w:sz w:val="28"/>
+          <w:szCs w:val="28"/>
+          <w:lang w:val="en-US"/>
+        </w:rPr>
       </w:pPr>
       <w:r>
         <w:rPr>
@@ -216,20 +260,42 @@
           <w:szCs w:val="28"/>
           <w:lang w:val="en-US"/>
         </w:rPr>
-        <w:t>W3schools-</w:t>
-      </w:r>
-    </w:p>
-    <w:p>
-      <w:pPr>
-        <w:pStyle w:val="ListParagraph"/>
-        <w:rPr>
-          <w:rFonts w:ascii="Times New Roman" w:hAnsi="Times New Roman" w:cs="Times New Roman"/>
-          <w:sz w:val="28"/>
-          <w:szCs w:val="28"/>
-          <w:lang w:val="en-US"/>
-        </w:rPr>
-      </w:pPr>
-      <w:r>
+        <w:t>Link:-</w:t>
+      </w:r>
+      <w:r>
+        <w:t xml:space="preserve"> </w:t>
+      </w:r>
+      <w:hyperlink r:id="rId8" w:history="1">
+        <w:r>
+          <w:rPr>
+            <w:rStyle w:val="Hyperlink"/>
+            <w:rFonts w:ascii="Times New Roman" w:hAnsi="Times New Roman" w:cs="Times New Roman"/>
+            <w:sz w:val="28"/>
+            <w:szCs w:val="28"/>
+            <w:lang w:val="en-US"/>
+          </w:rPr>
+          <w:t>https://www.edureka.co/blog/git-rebase-vs-merge/</w:t>
+        </w:r>
+      </w:hyperlink>
+    </w:p>
+    <w:p>
+      <w:pPr>
+        <w:pStyle w:val="ListParagraph"/>
+        <w:rPr>
+          <w:rFonts w:ascii="Times New Roman" w:hAnsi="Times New Roman" w:cs="Times New Roman"/>
+          <w:sz w:val="28"/>
+          <w:szCs w:val="28"/>
+          <w:lang w:val="en-US"/>
+        </w:rPr>
+      </w:pPr>
+    </w:p>
+    <w:p>
+      <w:pPr>
+        <w:pStyle w:val="ListParagraph"/>
+        <w:numPr>
+          <w:ilvl w:val="0"/>
+          <w:numId w:val="1"/>
+        </w:numPr>
         <w:rPr>
           <w:rFonts w:ascii="Times New Roman" w:hAnsi="Times New Roman" w:cs="Times New Roman"/>
           <w:b/>
@@ -238,12 +304,44 @@
           <w:szCs w:val="28"/>
           <w:lang w:val="en-US"/>
         </w:rPr>
+      </w:pPr>
+      <w:r>
+        <w:rPr>
+          <w:rFonts w:ascii="Times New Roman" w:hAnsi="Times New Roman" w:cs="Times New Roman"/>
+          <w:b/>
+          <w:bCs/>
+          <w:sz w:val="28"/>
+          <w:szCs w:val="28"/>
+          <w:lang w:val="en-US"/>
+        </w:rPr>
+        <w:t>W3schools-</w:t>
+      </w:r>
+    </w:p>
+    <w:p>
+      <w:pPr>
+        <w:pStyle w:val="ListParagraph"/>
+        <w:rPr>
+          <w:rFonts w:ascii="Times New Roman" w:hAnsi="Times New Roman" w:cs="Times New Roman"/>
+          <w:sz w:val="28"/>
+          <w:szCs w:val="28"/>
+          <w:lang w:val="en-US"/>
+        </w:rPr>
+      </w:pPr>
+      <w:r>
+        <w:rPr>
+          <w:rFonts w:ascii="Times New Roman" w:hAnsi="Times New Roman" w:cs="Times New Roman"/>
+          <w:b/>
+          <w:bCs/>
+          <w:sz w:val="28"/>
+          <w:szCs w:val="28"/>
+          <w:lang w:val="en-US"/>
+        </w:rPr>
         <w:t>Link:-</w:t>
       </w:r>
       <w:r>
         <w:t xml:space="preserve"> </w:t>
       </w:r>
-      <w:hyperlink r:id="rId7" w:history="1">
+      <w:hyperlink r:id="rId9" w:history="1">
         <w:r>
           <w:rPr>
             <w:rStyle w:val="Hyperlink"/>
@@ -318,7 +416,7 @@
         </w:rPr>
         <w:t>For Complete Beginners-</w:t>
       </w:r>
-      <w:hyperlink r:id="rId8" w:history="1">
+      <w:hyperlink r:id="rId10" w:history="1">
         <w:r>
           <w:rPr>
             <w:rStyle w:val="Hyperlink"/>
@@ -354,7 +452,7 @@
         </w:rPr>
         <w:t xml:space="preserve">For Beginners but no proper intro had indepth knowledge </w:t>
       </w:r>
-      <w:hyperlink r:id="rId9" w:history="1">
+      <w:hyperlink r:id="rId11" w:history="1">
         <w:r>
           <w:rPr>
             <w:rStyle w:val="Hyperlink"/>
@@ -390,7 +488,7 @@
         </w:rPr>
         <w:t>Indepth Explanation with devops perspective:-</w:t>
       </w:r>
-      <w:hyperlink r:id="rId10" w:history="1">
+      <w:hyperlink r:id="rId12" w:history="1">
         <w:r>
           <w:rPr>
             <w:rStyle w:val="Hyperlink"/>
@@ -429,7 +527,7 @@
   <w:abstractNum w:abstractNumId="0" w15:restartNumberingAfterBreak="0">
     <w:nsid w:val="5325783D"/>
     <w:multiLevelType w:val="hybridMultilevel"/>
-    <w:tmpl w:val="882ECE7C"/>
+    <w:tmpl w:val="8F6EFF0E"/>
     <w:lvl w:ilvl="0" w:tplc="40090001">
       <w:start w:val="1"/>
       <w:numFmt w:val="bullet"/>
@@ -1301,4 +1399,16 @@
     </a:ext>
   </a:extLst>
 </a:theme>
+</file>
+
+<file path=customXml/item1.xml><?xml version="1.0" encoding="utf-8"?>
+<b:Sources xmlns:b="http://schemas.openxmlformats.org/officeDocument/2006/bibliography" xmlns="http://schemas.openxmlformats.org/officeDocument/2006/bibliography" SelectedStyle="\APASixthEditionOfficeOnline.xsl" StyleName="APA" Version="6"/>
+</file>
+
+<file path=customXml/itemProps1.xml><?xml version="1.0" encoding="utf-8"?>
+<ds:datastoreItem xmlns:ds="http://schemas.openxmlformats.org/officeDocument/2006/customXml" ds:itemID="{4A3776E6-7DC9-469E-99FC-F1759EE2C36A}">
+  <ds:schemaRefs>
+    <ds:schemaRef ds:uri="http://schemas.openxmlformats.org/officeDocument/2006/bibliography"/>
+  </ds:schemaRefs>
+</ds:datastoreItem>
 </file>
</xml_diff>